<commit_message>
Finns python script för linechart. Har inte löst hur man bäddar in den i html..
</commit_message>
<xml_diff>
--- a/Documentation_Hist_Temp.docx
+++ b/Documentation_Hist_Temp.docx
@@ -4,11 +4,15 @@
   <w:body>
     <w:p/>
     <w:p>
-      <w:proofErr w:type="spellStart"/>
-      <w:r>
-        <w:t>Tilvägagångssätt</w:t>
-      </w:r>
-      <w:proofErr w:type="spellEnd"/>
+      <w:r>
+        <w:t>Til</w:t>
+      </w:r>
+      <w:r>
+        <w:t>l</w:t>
+      </w:r>
+      <w:r>
+        <w:t>vägagångssätt</w:t>
+      </w:r>
     </w:p>
     <w:p/>
     <w:p>
@@ -80,14 +84,13 @@
       <w:r>
         <w:t>https://www.smhi.se/klimatdata</w:t>
       </w:r>
+      <w:bookmarkStart w:id="0" w:name="_GoBack"/>
+      <w:bookmarkEnd w:id="0"/>
     </w:p>
     <w:p/>
     <w:p/>
     <w:p/>
-    <w:p>
-      <w:bookmarkStart w:id="0" w:name="_GoBack"/>
-      <w:bookmarkEnd w:id="0"/>
-    </w:p>
+    <w:p/>
     <w:sectPr>
       <w:pgSz w:w="11906" w:h="16838"/>
       <w:pgMar w:top="1417" w:right="1417" w:bottom="1417" w:left="1417" w:header="708" w:footer="708" w:gutter="0"/>

</xml_diff>